<commit_message>
fixed document and sqlscript
</commit_message>
<xml_diff>
--- a/documents/userMaual/操作手册用户版.docx
+++ b/documents/userMaual/操作手册用户版.docx
@@ -1493,11 +1493,6 @@
       </w:r>
     </w:p>
     <w:p>
-      <w:pPr>
-        <w:rPr>
-          <w:rFonts w:hint="eastAsia"/>
-        </w:rPr>
-      </w:pPr>
       <w:r>
         <w:rPr>
           <w:noProof/>
@@ -1538,8 +1533,179 @@
           </wp:inline>
         </w:drawing>
       </w:r>
+    </w:p>
+    <w:p/>
+    <w:p/>
+    <w:p/>
+    <w:p/>
+    <w:p/>
+    <w:p/>
+    <w:p/>
+    <w:p/>
+    <w:p/>
+    <w:p/>
+    <w:p>
+      <w:pPr>
+        <w:rPr>
+          <w:rFonts w:hint="eastAsia"/>
+        </w:rPr>
+      </w:pPr>
+    </w:p>
+    <w:p>
+      <w:pPr>
+        <w:pStyle w:val="2"/>
+      </w:pPr>
+      <w:r>
+        <w:rPr>
+          <w:rFonts w:hint="eastAsia"/>
+        </w:rPr>
+        <w:lastRenderedPageBreak/>
+        <w:t>修改当前用户密码</w:t>
+      </w:r>
+    </w:p>
+    <w:p>
+      <w:r>
+        <w:rPr>
+          <w:noProof/>
+        </w:rPr>
+        <w:drawing>
+          <wp:inline distT="0" distB="0" distL="0" distR="0" wp14:anchorId="793762A8" wp14:editId="417E0381">
+            <wp:extent cx="5274310" cy="301625"/>
+            <wp:effectExtent l="0" t="0" r="2540" b="3175"/>
+            <wp:docPr id="7" name="图片 7"/>
+            <wp:cNvGraphicFramePr>
+              <a:graphicFrameLocks xmlns:a="http://schemas.openxmlformats.org/drawingml/2006/main" noChangeAspect="1"/>
+            </wp:cNvGraphicFramePr>
+            <a:graphic xmlns:a="http://schemas.openxmlformats.org/drawingml/2006/main">
+              <a:graphicData uri="http://schemas.openxmlformats.org/drawingml/2006/picture">
+                <pic:pic xmlns:pic="http://schemas.openxmlformats.org/drawingml/2006/picture">
+                  <pic:nvPicPr>
+                    <pic:cNvPr id="1" name=""/>
+                    <pic:cNvPicPr/>
+                  </pic:nvPicPr>
+                  <pic:blipFill>
+                    <a:blip r:embed="rId30"/>
+                    <a:stretch>
+                      <a:fillRect/>
+                    </a:stretch>
+                  </pic:blipFill>
+                  <pic:spPr>
+                    <a:xfrm>
+                      <a:off x="0" y="0"/>
+                      <a:ext cx="5274310" cy="301625"/>
+                    </a:xfrm>
+                    <a:prstGeom prst="rect">
+                      <a:avLst/>
+                    </a:prstGeom>
+                  </pic:spPr>
+                </pic:pic>
+              </a:graphicData>
+            </a:graphic>
+          </wp:inline>
+        </w:drawing>
+      </w:r>
+    </w:p>
+    <w:p>
+      <w:r>
+        <w:rPr>
+          <w:noProof/>
+        </w:rPr>
+        <w:drawing>
+          <wp:inline distT="0" distB="0" distL="0" distR="0" wp14:anchorId="7039C647" wp14:editId="659173EC">
+            <wp:extent cx="5274310" cy="2439035"/>
+            <wp:effectExtent l="0" t="0" r="2540" b="0"/>
+            <wp:docPr id="14" name="图片 14"/>
+            <wp:cNvGraphicFramePr>
+              <a:graphicFrameLocks xmlns:a="http://schemas.openxmlformats.org/drawingml/2006/main" noChangeAspect="1"/>
+            </wp:cNvGraphicFramePr>
+            <a:graphic xmlns:a="http://schemas.openxmlformats.org/drawingml/2006/main">
+              <a:graphicData uri="http://schemas.openxmlformats.org/drawingml/2006/picture">
+                <pic:pic xmlns:pic="http://schemas.openxmlformats.org/drawingml/2006/picture">
+                  <pic:nvPicPr>
+                    <pic:cNvPr id="1" name=""/>
+                    <pic:cNvPicPr/>
+                  </pic:nvPicPr>
+                  <pic:blipFill>
+                    <a:blip r:embed="rId31"/>
+                    <a:stretch>
+                      <a:fillRect/>
+                    </a:stretch>
+                  </pic:blipFill>
+                  <pic:spPr>
+                    <a:xfrm>
+                      <a:off x="0" y="0"/>
+                      <a:ext cx="5274310" cy="2439035"/>
+                    </a:xfrm>
+                    <a:prstGeom prst="rect">
+                      <a:avLst/>
+                    </a:prstGeom>
+                  </pic:spPr>
+                </pic:pic>
+              </a:graphicData>
+            </a:graphic>
+          </wp:inline>
+        </w:drawing>
+      </w:r>
+    </w:p>
+    <w:p>
+      <w:pPr>
+        <w:pStyle w:val="2"/>
+      </w:pPr>
       <w:bookmarkStart w:id="0" w:name="_GoBack"/>
-      <w:bookmarkEnd w:id="0"/>
+      <w:r>
+        <w:rPr>
+          <w:rFonts w:hint="eastAsia"/>
+        </w:rPr>
+        <w:t>修改指定用户密码</w:t>
+      </w:r>
+    </w:p>
+    <w:bookmarkEnd w:id="0"/>
+    <w:p>
+      <w:pPr>
+        <w:rPr>
+          <w:rFonts w:hint="eastAsia"/>
+        </w:rPr>
+      </w:pPr>
+      <w:r>
+        <w:rPr>
+          <w:noProof/>
+        </w:rPr>
+        <w:drawing>
+          <wp:inline distT="0" distB="0" distL="0" distR="0" wp14:anchorId="205E6290" wp14:editId="4552287E">
+            <wp:extent cx="5274310" cy="1891665"/>
+            <wp:effectExtent l="0" t="0" r="2540" b="0"/>
+            <wp:docPr id="19" name="图片 19"/>
+            <wp:cNvGraphicFramePr>
+              <a:graphicFrameLocks xmlns:a="http://schemas.openxmlformats.org/drawingml/2006/main" noChangeAspect="1"/>
+            </wp:cNvGraphicFramePr>
+            <a:graphic xmlns:a="http://schemas.openxmlformats.org/drawingml/2006/main">
+              <a:graphicData uri="http://schemas.openxmlformats.org/drawingml/2006/picture">
+                <pic:pic xmlns:pic="http://schemas.openxmlformats.org/drawingml/2006/picture">
+                  <pic:nvPicPr>
+                    <pic:cNvPr id="1" name=""/>
+                    <pic:cNvPicPr/>
+                  </pic:nvPicPr>
+                  <pic:blipFill>
+                    <a:blip r:embed="rId32"/>
+                    <a:stretch>
+                      <a:fillRect/>
+                    </a:stretch>
+                  </pic:blipFill>
+                  <pic:spPr>
+                    <a:xfrm>
+                      <a:off x="0" y="0"/>
+                      <a:ext cx="5274310" cy="1891665"/>
+                    </a:xfrm>
+                    <a:prstGeom prst="rect">
+                      <a:avLst/>
+                    </a:prstGeom>
+                  </pic:spPr>
+                </pic:pic>
+              </a:graphicData>
+            </a:graphic>
+          </wp:inline>
+        </w:drawing>
+      </w:r>
     </w:p>
     <w:sectPr>
       <w:pgSz w:w="11906" w:h="16838"/>

</xml_diff>